<commit_message>
Integração Cliente, salvando o Cliente e pegando as informações e salvando em suas devidas tabelas. Como, cliente, pessoas, fisicas ou juridicas, enderecos.
</commit_message>
<xml_diff>
--- a/NERUS/Integracao - Informacao.docx
+++ b/NERUS/Integracao - Informacao.docx
@@ -161,7 +161,7 @@
             <w14:round/>
           </w14:textOutline>
         </w:rPr>
-        <w:t>MONTAGEM DE CARGA</w:t>
+        <w:tab/>
       </w:r>
     </w:p>
     <w:p>
@@ -9726,19 +9726,7 @@
                 <w:sz w:val="28"/>
                 <w:szCs w:val="28"/>
               </w:rPr>
-              <w:t>nu</w:t>
-            </w:r>
-            <w:bookmarkStart w:id="0" w:name="_GoBack"/>
-            <w:bookmarkEnd w:id="0"/>
-            <w:r>
-              <w:rPr>
-                <w:rFonts w:asciiTheme="majorHAnsi" w:eastAsiaTheme="majorEastAsia" w:hAnsiTheme="majorHAnsi" w:cstheme="majorBidi"/>
-                <w:spacing w:val="-10"/>
-                <w:kern w:val="28"/>
-                <w:sz w:val="28"/>
-                <w:szCs w:val="28"/>
-              </w:rPr>
-              <w:t>mero</w:t>
+              <w:t>numero</w:t>
             </w:r>
             <w:proofErr w:type="gramEnd"/>
           </w:p>
@@ -11513,6 +11501,7 @@
                 <w:szCs w:val="28"/>
               </w:rPr>
             </w:pPr>
+            <w:bookmarkStart w:id="0" w:name="_GoBack"/>
             <w:proofErr w:type="spellStart"/>
             <w:proofErr w:type="gramStart"/>
             <w:r>
@@ -11625,6 +11614,7 @@
           </w:p>
         </w:tc>
       </w:tr>
+      <w:bookmarkEnd w:id="0"/>
       <w:tr>
         <w:tc>
           <w:tcPr>

</xml_diff>